<commit_message>
report - memory pool and conclusion
</commit_message>
<xml_diff>
--- a/Drafting/FinalDraft.docx
+++ b/Drafting/FinalDraft.docx
@@ -328,51 +328,6 @@
     </w:p>
     <w:p>
       <w:pPr>
-        <w:pStyle w:val="ListParagraph"/>
-        <w:numPr>
-          <w:ilvl w:val="0"/>
-          <w:numId w:val="5"/>
-        </w:numPr>
-        <w:jc w:val="both"/>
-      </w:pPr>
-      <w:r>
-        <w:t>Task Communication</w:t>
-      </w:r>
-    </w:p>
-    <w:p>
-      <w:pPr>
-        <w:pStyle w:val="ListParagraph"/>
-        <w:numPr>
-          <w:ilvl w:val="1"/>
-          <w:numId w:val="5"/>
-        </w:numPr>
-        <w:jc w:val="both"/>
-      </w:pPr>
-      <w:r>
-        <w:t>Integration of a queue-based task communication system, utilising a memory pool to allow the transfer of data across tasks</w:t>
-      </w:r>
-    </w:p>
-    <w:p>
-      <w:pPr>
-        <w:pStyle w:val="ListParagraph"/>
-        <w:numPr>
-          <w:ilvl w:val="1"/>
-          <w:numId w:val="5"/>
-        </w:numPr>
-        <w:jc w:val="both"/>
-      </w:pPr>
-      <w:r>
-        <w:t>Introduces co</w:t>
-      </w:r>
-      <w:r>
-        <w:t>-</w:t>
-      </w:r>
-      <w:r>
-        <w:t>operation between tasks towards a common goal</w:t>
-      </w:r>
-    </w:p>
-    <w:p>
-      <w:pPr>
         <w:spacing w:after="0"/>
         <w:jc w:val="both"/>
         <w:rPr>
@@ -492,6 +447,7 @@
         </w:numPr>
       </w:pPr>
       <w:r>
+        <w:lastRenderedPageBreak/>
         <w:t>Introduction</w:t>
       </w:r>
     </w:p>
@@ -664,10 +620,10 @@
         </w:numPr>
       </w:pPr>
       <w:r>
-        <w:t xml:space="preserve">Memory management and inter-task communication </w:t>
-      </w:r>
-      <w:r>
-        <w:t>using</w:t>
+        <w:t xml:space="preserve">Memory management </w:t>
+      </w:r>
+      <w:r>
+        <w:t>and protection through the use of</w:t>
       </w:r>
       <w:r>
         <w:t xml:space="preserve"> a memory pool</w:t>
@@ -756,11 +712,11 @@
         <w:t xml:space="preserve"> execution of critical, time sensitive tasks above regular tasks</w:t>
       </w:r>
       <w:r>
-        <w:t xml:space="preserve"> and the preferential assignment of resources to tasks, without the </w:t>
+        <w:t xml:space="preserve"> and the preferential assignment of resources to tasks, without the complex overheads that come with implementing Dynamic-Priority Scheduling. Additionally, Priority </w:t>
       </w:r>
       <w:r>
         <w:lastRenderedPageBreak/>
-        <w:t>complex overheads that come with implementing Dynamic-Priority Scheduling. Additionally, Priority Scheduling increases the operating systems responsiveness to external inputs such as button presses or timer triggers that require immediate response from the system.</w:t>
+        <w:t>Scheduling increases the operating systems responsiveness to external inputs such as button presses or timer triggers that require immediate response from the system.</w:t>
       </w:r>
     </w:p>
     <w:p>
@@ -1890,16 +1846,27 @@
       </w:r>
     </w:p>
     <w:p>
+      <w:pPr>
+        <w:jc w:val="both"/>
+      </w:pPr>
       <w:r>
         <w:t xml:space="preserve">In </w:t>
       </w:r>
       <w:r>
-        <w:t xml:space="preserve">embedded RTOS </w:t>
-      </w:r>
-    </w:p>
+        <w:t xml:space="preserve">an </w:t>
+      </w:r>
+      <w:r>
+        <w:t>embedded RTOS</w:t>
+      </w:r>
+      <w:r>
+        <w:t>, it is bad practice to dynamically allocate memory as considering the limited memory often available, it is required to know the operating system memory allocation at run time. This limits the capabilities of the operating system. To overcome this, a memory pool can be used to reserve memory at runtime for use by the operating system. This allows deterministic memory allocation, reduced fragmentation of the system and enhanced memory management and protection.</w:t>
+      </w:r>
+    </w:p>
+    <w:p/>
     <w:p>
       <w:pPr>
         <w:pStyle w:val="Heading3"/>
+        <w:jc w:val="both"/>
       </w:pPr>
       <w:r>
         <w:t>Specification and Design Considerations</w:t>
@@ -1907,13 +1874,132 @@
     </w:p>
     <w:p>
       <w:pPr>
+        <w:pStyle w:val="Heading4"/>
+        <w:jc w:val="both"/>
+      </w:pPr>
+      <w:r>
+        <w:t>Operation</w:t>
+      </w:r>
+    </w:p>
+    <w:p>
+      <w:pPr>
+        <w:jc w:val="both"/>
+      </w:pPr>
+      <w:r>
+        <w:t>A static memory pool will statically allocate a predefined size of memory at run time for use by the system. Users can then initialise memory pools with a number of memory blocks of a requested size.</w:t>
+      </w:r>
+      <w:r>
+        <w:t xml:space="preserve"> Care must be taken to ensure memory allocated from the static memory pool is aligned appropriately to prevent memory fragmentation.</w:t>
+      </w:r>
+    </w:p>
+    <w:p>
+      <w:pPr>
+        <w:jc w:val="both"/>
+      </w:pPr>
+    </w:p>
+    <w:p>
+      <w:pPr>
+        <w:pStyle w:val="Heading4"/>
+        <w:jc w:val="both"/>
+      </w:pPr>
+      <w:r>
+        <w:t>Mutual Exclusion</w:t>
+      </w:r>
+    </w:p>
+    <w:p>
+      <w:pPr>
+        <w:jc w:val="both"/>
+      </w:pPr>
+      <w:r>
+        <w:t>In our operating system, it is possible for multiple tasks to attempt to allocate memory from the memory pool at the same time. To protect against concurrent modification, mutual exclusion techniques must be utilised.</w:t>
+      </w:r>
+    </w:p>
+    <w:p>
+      <w:pPr>
+        <w:jc w:val="both"/>
+      </w:pPr>
+    </w:p>
+    <w:p>
+      <w:pPr>
         <w:pStyle w:val="Heading3"/>
-      </w:pPr>
-      <w:r>
+        <w:jc w:val="both"/>
+      </w:pPr>
+      <w:r>
+        <w:lastRenderedPageBreak/>
         <w:t>Implemented Design and Functionality</w:t>
       </w:r>
     </w:p>
-    <w:p/>
+    <w:p>
+      <w:r>
+        <w:drawing>
+          <wp:inline distT="0" distB="0" distL="0" distR="0" wp14:anchorId="6DA2A35F" wp14:editId="0788682E">
+            <wp:extent cx="5731510" cy="1513840"/>
+            <wp:effectExtent l="0" t="0" r="2540" b="0"/>
+            <wp:docPr id="3" name="Picture 3"/>
+            <wp:cNvGraphicFramePr>
+              <a:graphicFrameLocks xmlns:a="http://schemas.openxmlformats.org/drawingml/2006/main" noChangeAspect="1"/>
+            </wp:cNvGraphicFramePr>
+            <a:graphic xmlns:a="http://schemas.openxmlformats.org/drawingml/2006/main">
+              <a:graphicData uri="http://schemas.openxmlformats.org/drawingml/2006/picture">
+                <pic:pic xmlns:pic="http://schemas.openxmlformats.org/drawingml/2006/picture">
+                  <pic:nvPicPr>
+                    <pic:cNvPr id="1" name=""/>
+                    <pic:cNvPicPr/>
+                  </pic:nvPicPr>
+                  <pic:blipFill>
+                    <a:blip r:embed="rId8"/>
+                    <a:stretch>
+                      <a:fillRect/>
+                    </a:stretch>
+                  </pic:blipFill>
+                  <pic:spPr>
+                    <a:xfrm>
+                      <a:off x="0" y="0"/>
+                      <a:ext cx="5731510" cy="1513840"/>
+                    </a:xfrm>
+                    <a:prstGeom prst="rect">
+                      <a:avLst/>
+                    </a:prstGeom>
+                  </pic:spPr>
+                </pic:pic>
+              </a:graphicData>
+            </a:graphic>
+          </wp:inline>
+        </w:drawing>
+      </w:r>
+    </w:p>
+    <w:p>
+      <w:pPr>
+        <w:jc w:val="both"/>
+      </w:pPr>
+      <w:r>
+        <w:t>To implement a memory pool into DocetOS, a static memory pool firstly allocates a predefined block of memory at runtime. Blocks of memory of the required size can then be requested from the static memory pool, which will be aligned to the correct size to prevent fragmentation, and be sent to the memory pool.</w:t>
+      </w:r>
+    </w:p>
+    <w:p>
+      <w:pPr>
+        <w:jc w:val="both"/>
+      </w:pPr>
+      <w:r>
+        <w:t>Users can then request a block of memory from the pool and cast it to the desired data type</w:t>
+      </w:r>
+      <w:r>
+        <w:t>, and then return the memory block to the pool when no longer required. This acts much like malloc and free do in a regular system, though as our memory pool defines memory at run time, our implementation is runs faster.</w:t>
+      </w:r>
+    </w:p>
+    <w:p>
+      <w:pPr>
+        <w:jc w:val="both"/>
+      </w:pPr>
+      <w:r>
+        <w:t>Memory blocks are stored within the memory pool as a linked list, having being cast to a struct data type with a pointer to the next block of memory in the list. As modifications to the memory pool required only one store operation in the pool, we can protect the memory pool and static memory pool against race conditions using the Cortex-M LDREX and STREX instructions.</w:t>
+      </w:r>
+    </w:p>
+    <w:p>
+      <w:pPr>
+        <w:jc w:val="both"/>
+      </w:pPr>
+    </w:p>
     <w:p>
       <w:pPr>
         <w:pStyle w:val="Heading2"/>
@@ -1921,65 +2007,145 @@
           <w:ilvl w:val="0"/>
           <w:numId w:val="1"/>
         </w:numPr>
-      </w:pPr>
-      <w:r>
-        <w:t>Inter-task Communication</w:t>
-      </w:r>
-    </w:p>
-    <w:p>
-      <w:pPr>
-        <w:pStyle w:val="Heading3"/>
-      </w:pPr>
-      <w:r>
-        <w:t>Purpose</w:t>
-      </w:r>
-    </w:p>
-    <w:p>
-      <w:pPr>
-        <w:pStyle w:val="Heading3"/>
-      </w:pPr>
-      <w:r>
-        <w:t>Specification and Design Considerations</w:t>
-      </w:r>
-    </w:p>
-    <w:p>
-      <w:pPr>
-        <w:pStyle w:val="Heading3"/>
-      </w:pPr>
-      <w:r>
-        <w:t>Implemented Design and Functionality</w:t>
-      </w:r>
-    </w:p>
-    <w:p>
+        <w:jc w:val="both"/>
+      </w:pPr>
+      <w:r>
+        <w:t>Demonstration</w:t>
+      </w:r>
+    </w:p>
+    <w:p/>
+    <w:p>
+      <w:pPr>
+        <w:pStyle w:val="Heading2"/>
+        <w:numPr>
+          <w:ilvl w:val="0"/>
+          <w:numId w:val="1"/>
+        </w:numPr>
+      </w:pPr>
+      <w:r>
+        <w:t>Conclusion</w:t>
+      </w:r>
+    </w:p>
+    <w:p>
+      <w:r>
+        <w:t>To summarise, we</w:t>
+      </w:r>
+      <w:r>
+        <w:t xml:space="preserve"> have enhanced the capabilities and expanded the functionality of the real-time operating system DocetOS</w:t>
+      </w:r>
+      <w:r>
+        <w:t>, along with reducing the systems vulnerability to bugs and unexpected behaviour</w:t>
+      </w:r>
+      <w:r>
+        <w:t xml:space="preserve"> by implementing:</w:t>
+      </w:r>
+    </w:p>
+    <w:p>
+      <w:pPr>
+        <w:pStyle w:val="ListParagraph"/>
+        <w:numPr>
+          <w:ilvl w:val="0"/>
+          <w:numId w:val="12"/>
+        </w:numPr>
+        <w:jc w:val="both"/>
+      </w:pPr>
+      <w:r>
+        <w:t>Fixed-Priority Scheduling</w:t>
+      </w:r>
+    </w:p>
+    <w:p>
+      <w:pPr>
+        <w:pStyle w:val="ListParagraph"/>
+        <w:numPr>
+          <w:ilvl w:val="0"/>
+          <w:numId w:val="12"/>
+        </w:numPr>
+        <w:jc w:val="both"/>
+      </w:pPr>
+      <w:r>
+        <w:t>Task Sleeping</w:t>
+      </w:r>
+    </w:p>
+    <w:p>
+      <w:pPr>
+        <w:pStyle w:val="ListParagraph"/>
+        <w:numPr>
+          <w:ilvl w:val="0"/>
+          <w:numId w:val="12"/>
+        </w:numPr>
+        <w:jc w:val="both"/>
+      </w:pPr>
+      <w:r>
+        <w:t xml:space="preserve">A </w:t>
+      </w:r>
+      <w:r>
+        <w:t>Re-entrant Mutex</w:t>
+      </w:r>
+    </w:p>
+    <w:p>
+      <w:pPr>
+        <w:pStyle w:val="ListParagraph"/>
+        <w:numPr>
+          <w:ilvl w:val="0"/>
+          <w:numId w:val="12"/>
+        </w:numPr>
+        <w:jc w:val="both"/>
+      </w:pPr>
+      <w:r>
+        <w:t>Mutex Priority Inheritance</w:t>
+      </w:r>
+    </w:p>
+    <w:p>
+      <w:pPr>
+        <w:pStyle w:val="ListParagraph"/>
+        <w:numPr>
+          <w:ilvl w:val="0"/>
+          <w:numId w:val="12"/>
+        </w:numPr>
+        <w:jc w:val="both"/>
+      </w:pPr>
+      <w:r>
+        <w:t xml:space="preserve">An improved </w:t>
+      </w:r>
+      <w:r>
+        <w:t>Wait and Notify System</w:t>
+      </w:r>
+    </w:p>
+    <w:p>
+      <w:pPr>
+        <w:pStyle w:val="ListParagraph"/>
+        <w:numPr>
+          <w:ilvl w:val="0"/>
+          <w:numId w:val="12"/>
+        </w:numPr>
+        <w:jc w:val="both"/>
+      </w:pPr>
+      <w:r>
+        <w:t xml:space="preserve">A </w:t>
+      </w:r>
+      <w:r>
+        <w:t>Memory Pool</w:t>
+      </w:r>
+    </w:p>
+    <w:p>
+      <w:pPr>
+        <w:jc w:val="both"/>
+      </w:pPr>
+      <w:r>
+        <w:t>These features then a</w:t>
+      </w:r>
+      <w:r>
+        <w:t xml:space="preserve">llow us to demonstrate the expanded operation of the operating system by simulating the collection and transmission of data </w:t>
+      </w:r>
+      <w:r>
+        <w:t>from a device that has multiple tasks of various priority</w:t>
+      </w:r>
+      <w:r>
+        <w:t xml:space="preserve"> attempting to operate peripheral resources concurrently, while miscellaneous tasks operate in the background. A function not easily accomplished by the original system, if at all.</w:t>
+      </w:r>
       <w:bookmarkStart w:id="0" w:name="_GoBack"/>
       <w:bookmarkEnd w:id="0"/>
     </w:p>
-    <w:p>
-      <w:pPr>
-        <w:pStyle w:val="Heading2"/>
-        <w:numPr>
-          <w:ilvl w:val="0"/>
-          <w:numId w:val="1"/>
-        </w:numPr>
-      </w:pPr>
-      <w:r>
-        <w:t>Demonstration</w:t>
-      </w:r>
-    </w:p>
-    <w:p/>
-    <w:p>
-      <w:pPr>
-        <w:pStyle w:val="Heading2"/>
-        <w:numPr>
-          <w:ilvl w:val="0"/>
-          <w:numId w:val="1"/>
-        </w:numPr>
-      </w:pPr>
-      <w:r>
-        <w:t>Conclusion</w:t>
-      </w:r>
-    </w:p>
-    <w:p/>
     <w:sectPr>
       <w:pgSz w:w="11906" w:h="16838"/>
       <w:pgMar w:top="1440" w:right="1440" w:bottom="1440" w:left="1440" w:header="708" w:footer="708" w:gutter="0"/>
@@ -2475,6 +2641,98 @@
     </w:lvl>
   </w:abstractNum>
   <w:abstractNum w:abstractNumId="5" w15:restartNumberingAfterBreak="0">
+    <w:nsid w:val="467375B2"/>
+    <w:multiLevelType w:val="hybridMultilevel"/>
+    <w:tmpl w:val="107848EE"/>
+    <w:lvl w:ilvl="0" w:tplc="08090001">
+      <w:start w:val="1"/>
+      <w:numFmt w:val="bullet"/>
+      <w:lvlText w:val=""/>
+      <w:lvlJc w:val="left"/>
+      <w:pPr>
+        <w:ind w:left="360" w:hanging="360"/>
+      </w:pPr>
+      <w:rPr>
+        <w:rFonts w:ascii="Symbol" w:hAnsi="Symbol" w:hint="default"/>
+      </w:rPr>
+    </w:lvl>
+    <w:lvl w:ilvl="1" w:tplc="0C090005">
+      <w:start w:val="1"/>
+      <w:numFmt w:val="bullet"/>
+      <w:lvlText w:val=""/>
+      <w:lvlJc w:val="left"/>
+      <w:pPr>
+        <w:ind w:left="1080" w:hanging="360"/>
+      </w:pPr>
+      <w:rPr>
+        <w:rFonts w:ascii="Wingdings" w:hAnsi="Wingdings" w:hint="default"/>
+      </w:rPr>
+    </w:lvl>
+    <w:lvl w:ilvl="2" w:tplc="0C09001B" w:tentative="1">
+      <w:start w:val="1"/>
+      <w:numFmt w:val="lowerRoman"/>
+      <w:lvlText w:val="%3."/>
+      <w:lvlJc w:val="right"/>
+      <w:pPr>
+        <w:ind w:left="1800" w:hanging="180"/>
+      </w:pPr>
+    </w:lvl>
+    <w:lvl w:ilvl="3" w:tplc="0C09000F" w:tentative="1">
+      <w:start w:val="1"/>
+      <w:numFmt w:val="decimal"/>
+      <w:lvlText w:val="%4."/>
+      <w:lvlJc w:val="left"/>
+      <w:pPr>
+        <w:ind w:left="2520" w:hanging="360"/>
+      </w:pPr>
+    </w:lvl>
+    <w:lvl w:ilvl="4" w:tplc="0C090019" w:tentative="1">
+      <w:start w:val="1"/>
+      <w:numFmt w:val="lowerLetter"/>
+      <w:lvlText w:val="%5."/>
+      <w:lvlJc w:val="left"/>
+      <w:pPr>
+        <w:ind w:left="3240" w:hanging="360"/>
+      </w:pPr>
+    </w:lvl>
+    <w:lvl w:ilvl="5" w:tplc="0C09001B" w:tentative="1">
+      <w:start w:val="1"/>
+      <w:numFmt w:val="lowerRoman"/>
+      <w:lvlText w:val="%6."/>
+      <w:lvlJc w:val="right"/>
+      <w:pPr>
+        <w:ind w:left="3960" w:hanging="180"/>
+      </w:pPr>
+    </w:lvl>
+    <w:lvl w:ilvl="6" w:tplc="0C09000F" w:tentative="1">
+      <w:start w:val="1"/>
+      <w:numFmt w:val="decimal"/>
+      <w:lvlText w:val="%7."/>
+      <w:lvlJc w:val="left"/>
+      <w:pPr>
+        <w:ind w:left="4680" w:hanging="360"/>
+      </w:pPr>
+    </w:lvl>
+    <w:lvl w:ilvl="7" w:tplc="0C090019" w:tentative="1">
+      <w:start w:val="1"/>
+      <w:numFmt w:val="lowerLetter"/>
+      <w:lvlText w:val="%8."/>
+      <w:lvlJc w:val="left"/>
+      <w:pPr>
+        <w:ind w:left="5400" w:hanging="360"/>
+      </w:pPr>
+    </w:lvl>
+    <w:lvl w:ilvl="8" w:tplc="0C09001B" w:tentative="1">
+      <w:start w:val="1"/>
+      <w:numFmt w:val="lowerRoman"/>
+      <w:lvlText w:val="%9."/>
+      <w:lvlJc w:val="right"/>
+      <w:pPr>
+        <w:ind w:left="6120" w:hanging="180"/>
+      </w:pPr>
+    </w:lvl>
+  </w:abstractNum>
+  <w:abstractNum w:abstractNumId="6" w15:restartNumberingAfterBreak="0">
     <w:nsid w:val="5F4A5313"/>
     <w:multiLevelType w:val="hybridMultilevel"/>
     <w:tmpl w:val="86D87D0A"/>
@@ -2560,7 +2818,7 @@
       </w:pPr>
     </w:lvl>
   </w:abstractNum>
-  <w:abstractNum w:abstractNumId="6" w15:restartNumberingAfterBreak="0">
+  <w:abstractNum w:abstractNumId="7" w15:restartNumberingAfterBreak="0">
     <w:nsid w:val="635B55F7"/>
     <w:multiLevelType w:val="hybridMultilevel"/>
     <w:tmpl w:val="37EEF6AE"/>
@@ -2673,7 +2931,7 @@
       </w:rPr>
     </w:lvl>
   </w:abstractNum>
-  <w:abstractNum w:abstractNumId="7" w15:restartNumberingAfterBreak="0">
+  <w:abstractNum w:abstractNumId="8" w15:restartNumberingAfterBreak="0">
     <w:nsid w:val="66580160"/>
     <w:multiLevelType w:val="hybridMultilevel"/>
     <w:tmpl w:val="CBC26FC6"/>
@@ -2762,7 +3020,7 @@
       </w:pPr>
     </w:lvl>
   </w:abstractNum>
-  <w:abstractNum w:abstractNumId="8" w15:restartNumberingAfterBreak="0">
+  <w:abstractNum w:abstractNumId="9" w15:restartNumberingAfterBreak="0">
     <w:nsid w:val="6ACF619B"/>
     <w:multiLevelType w:val="hybridMultilevel"/>
     <w:tmpl w:val="D73E2044"/>
@@ -2848,7 +3106,7 @@
       </w:pPr>
     </w:lvl>
   </w:abstractNum>
-  <w:abstractNum w:abstractNumId="9" w15:restartNumberingAfterBreak="0">
+  <w:abstractNum w:abstractNumId="10" w15:restartNumberingAfterBreak="0">
     <w:nsid w:val="7AC94298"/>
     <w:multiLevelType w:val="hybridMultilevel"/>
     <w:tmpl w:val="FFE45AAC"/>
@@ -2960,7 +3218,7 @@
       </w:rPr>
     </w:lvl>
   </w:abstractNum>
-  <w:abstractNum w:abstractNumId="10" w15:restartNumberingAfterBreak="0">
+  <w:abstractNum w:abstractNumId="11" w15:restartNumberingAfterBreak="0">
     <w:nsid w:val="7CC90193"/>
     <w:multiLevelType w:val="hybridMultilevel"/>
     <w:tmpl w:val="990043CE"/>
@@ -3077,34 +3335,37 @@
     <w:abstractNumId w:val="3"/>
   </w:num>
   <w:num w:numId="2">
-    <w:abstractNumId w:val="9"/>
+    <w:abstractNumId w:val="10"/>
   </w:num>
   <w:num w:numId="3">
     <w:abstractNumId w:val="4"/>
   </w:num>
   <w:num w:numId="4">
-    <w:abstractNumId w:val="6"/>
+    <w:abstractNumId w:val="7"/>
   </w:num>
   <w:num w:numId="5">
-    <w:abstractNumId w:val="7"/>
+    <w:abstractNumId w:val="8"/>
   </w:num>
   <w:num w:numId="6">
-    <w:abstractNumId w:val="5"/>
+    <w:abstractNumId w:val="6"/>
   </w:num>
   <w:num w:numId="7">
     <w:abstractNumId w:val="0"/>
   </w:num>
   <w:num w:numId="8">
-    <w:abstractNumId w:val="10"/>
+    <w:abstractNumId w:val="11"/>
   </w:num>
   <w:num w:numId="9">
     <w:abstractNumId w:val="1"/>
   </w:num>
   <w:num w:numId="10">
-    <w:abstractNumId w:val="8"/>
+    <w:abstractNumId w:val="9"/>
   </w:num>
   <w:num w:numId="11">
     <w:abstractNumId w:val="2"/>
+  </w:num>
+  <w:num w:numId="12">
+    <w:abstractNumId w:val="5"/>
   </w:num>
 </w:numbering>
 </file>

</xml_diff>